<commit_message>
feat: Add signature image to document
</commit_message>
<xml_diff>
--- a/src/main/resources/templates/vacation-application.docx
+++ b/src/main/resources/templates/vacation-application.docx
@@ -353,17 +353,16 @@
             <w:pPr>
               <w:rPr>
                 <w:rFonts w:ascii="맑은 고딕" w:eastAsia="맑은 고딕" w:hAnsi="맑은 고딕"/>
-                <w:sz w:val="24"/>
-              </w:rPr>
-            </w:pPr>
-          </w:p>
-          <w:p>
-            <w:pPr>
-              <w:rPr>
-                <w:rFonts w:ascii="맑은 고딕" w:eastAsia="맑은 고딕" w:hAnsi="맑은 고딕"/>
-                <w:sz w:val="24"/>
-              </w:rPr>
-            </w:pPr>
+                <w:szCs w:val="20"/>
+              </w:rPr>
+            </w:pPr>
+            <w:r>
+              <w:rPr>
+                <w:rFonts w:ascii="맑은 고딕" w:eastAsia="맑은 고딕" w:hAnsi="맑은 고딕"/>
+                <w:szCs w:val="20"/>
+              </w:rPr>
+              <w:t>{{DAM_SIG1}}</w:t>
+            </w:r>
           </w:p>
         </w:tc>
         <w:tc>
@@ -375,9 +374,16 @@
             <w:pPr>
               <w:rPr>
                 <w:rFonts w:ascii="맑은 고딕" w:eastAsia="맑은 고딕" w:hAnsi="맑은 고딕"/>
-                <w:sz w:val="24"/>
-              </w:rPr>
-            </w:pPr>
+                <w:szCs w:val="20"/>
+              </w:rPr>
+            </w:pPr>
+            <w:r>
+              <w:rPr>
+                <w:rFonts w:ascii="맑은 고딕" w:eastAsia="맑은 고딕" w:hAnsi="맑은 고딕"/>
+                <w:szCs w:val="20"/>
+              </w:rPr>
+              <w:t>{{TIM_SIG1}}</w:t>
+            </w:r>
           </w:p>
         </w:tc>
         <w:tc>
@@ -389,9 +395,16 @@
             <w:pPr>
               <w:rPr>
                 <w:rFonts w:ascii="맑은 고딕" w:eastAsia="맑은 고딕" w:hAnsi="맑은 고딕"/>
-                <w:sz w:val="24"/>
-              </w:rPr>
-            </w:pPr>
+                <w:szCs w:val="20"/>
+              </w:rPr>
+            </w:pPr>
+            <w:r>
+              <w:rPr>
+                <w:rFonts w:ascii="맑은 고딕" w:eastAsia="맑은 고딕" w:hAnsi="맑은 고딕"/>
+                <w:szCs w:val="20"/>
+              </w:rPr>
+              <w:t>{{BU_SIG1}}</w:t>
+            </w:r>
           </w:p>
         </w:tc>
         <w:tc>
@@ -403,8 +416,16 @@
             <w:pPr>
               <w:rPr>
                 <w:rFonts w:ascii="맑은 고딕" w:eastAsia="맑은 고딕" w:hAnsi="맑은 고딕"/>
-              </w:rPr>
-            </w:pPr>
+                <w:szCs w:val="20"/>
+              </w:rPr>
+            </w:pPr>
+            <w:r>
+              <w:rPr>
+                <w:rFonts w:ascii="맑은 고딕" w:eastAsia="맑은 고딕" w:hAnsi="맑은 고딕"/>
+                <w:szCs w:val="20"/>
+              </w:rPr>
+              <w:t>{{DEA_SIG1}}</w:t>
+            </w:r>
           </w:p>
         </w:tc>
       </w:tr>
@@ -606,9 +627,18 @@
             <w:pPr>
               <w:rPr>
                 <w:rFonts w:ascii="맑은 고딕" w:eastAsia="맑은 고딕" w:hAnsi="맑은 고딕"/>
-                <w:sz w:val="24"/>
-              </w:rPr>
-            </w:pPr>
+                <w:sz w:val="18"/>
+                <w:szCs w:val="18"/>
+              </w:rPr>
+            </w:pPr>
+            <w:r>
+              <w:rPr>
+                <w:rFonts w:ascii="맑은 고딕" w:eastAsia="맑은 고딕" w:hAnsi="맑은 고딕"/>
+                <w:sz w:val="18"/>
+                <w:szCs w:val="18"/>
+              </w:rPr>
+              <w:t>{{DAM_SIG2}}</w:t>
+            </w:r>
           </w:p>
         </w:tc>
         <w:tc>
@@ -619,9 +649,18 @@
             <w:pPr>
               <w:rPr>
                 <w:rFonts w:ascii="맑은 고딕" w:eastAsia="맑은 고딕" w:hAnsi="맑은 고딕"/>
-                <w:sz w:val="24"/>
-              </w:rPr>
-            </w:pPr>
+                <w:sz w:val="18"/>
+                <w:szCs w:val="18"/>
+              </w:rPr>
+            </w:pPr>
+            <w:r>
+              <w:rPr>
+                <w:rFonts w:ascii="맑은 고딕" w:eastAsia="맑은 고딕" w:hAnsi="맑은 고딕"/>
+                <w:sz w:val="18"/>
+                <w:szCs w:val="18"/>
+              </w:rPr>
+              <w:t>{{TIM_SIG2}}</w:t>
+            </w:r>
           </w:p>
         </w:tc>
         <w:tc>
@@ -632,9 +671,18 @@
             <w:pPr>
               <w:rPr>
                 <w:rFonts w:ascii="맑은 고딕" w:eastAsia="맑은 고딕" w:hAnsi="맑은 고딕"/>
-                <w:sz w:val="24"/>
-              </w:rPr>
-            </w:pPr>
+                <w:sz w:val="18"/>
+                <w:szCs w:val="18"/>
+              </w:rPr>
+            </w:pPr>
+            <w:r>
+              <w:rPr>
+                <w:rFonts w:ascii="맑은 고딕" w:eastAsia="맑은 고딕" w:hAnsi="맑은 고딕"/>
+                <w:sz w:val="18"/>
+                <w:szCs w:val="18"/>
+              </w:rPr>
+              <w:t>{{BU_SIG2}}</w:t>
+            </w:r>
           </w:p>
         </w:tc>
         <w:tc>
@@ -645,8 +693,18 @@
             <w:pPr>
               <w:rPr>
                 <w:rFonts w:ascii="맑은 고딕" w:eastAsia="맑은 고딕" w:hAnsi="맑은 고딕"/>
-              </w:rPr>
-            </w:pPr>
+                <w:sz w:val="18"/>
+                <w:szCs w:val="18"/>
+              </w:rPr>
+            </w:pPr>
+            <w:r>
+              <w:rPr>
+                <w:rFonts w:ascii="맑은 고딕" w:eastAsia="맑은 고딕" w:hAnsi="맑은 고딕"/>
+                <w:sz w:val="18"/>
+                <w:szCs w:val="18"/>
+              </w:rPr>
+              <w:t>{{DEA_SIG2}}</w:t>
+            </w:r>
           </w:p>
         </w:tc>
       </w:tr>

</xml_diff>